<commit_message>
android入门-f.docx 详细解答 备注：1.6的代码尚未整理完成 周末提供一个listView包含5000个item的优化例子 Signed-off-by: freedom93 <1563607296@qq.com>
</commit_message>
<xml_diff>
--- a/android入门-f.docx
+++ b/android入门-f.docx
@@ -315,7 +315,7 @@
                     <a:blip r:embed="rId7" cstate="print">
                       <a:extLst>
                         <a:ext uri="{28A0092B-C50C-407E-A947-70E740481C1C}">
-                          <a14:useLocalDpi xmlns="" xmlns:wpc="http://schemas.microsoft.com/office/word/2010/wordprocessingCanvas" xmlns:mc="http://schemas.openxmlformats.org/markup-compatibility/2006" xmlns:o="urn:schemas-microsoft-com:office:office" xmlns:v="urn:schemas-microsoft-com:vml" xmlns:wp14="http://schemas.microsoft.com/office/word/2010/wordprocessingDrawing" xmlns:w10="urn:schemas-microsoft-com:office:word" xmlns:w="http://schemas.openxmlformats.org/wordprocessingml/2006/main" xmlns:w14="http://schemas.microsoft.com/office/word/2010/wordml" xmlns:wpg="http://schemas.microsoft.com/office/word/2010/wordprocessingGroup" xmlns:wpi="http://schemas.microsoft.com/office/word/2010/wordprocessingInk" xmlns:wps="http://schemas.microsoft.com/office/word/2010/wordprocessingShape" xmlns:a14="http://schemas.microsoft.com/office/drawing/2010/main" val="0"/>
+                          <a14:useLocalDpi xmlns:a14="http://schemas.microsoft.com/office/drawing/2010/main" xmlns:wps="http://schemas.microsoft.com/office/word/2010/wordprocessingShape" xmlns:wpi="http://schemas.microsoft.com/office/word/2010/wordprocessingInk" xmlns:wpg="http://schemas.microsoft.com/office/word/2010/wordprocessingGroup" xmlns:w14="http://schemas.microsoft.com/office/word/2010/wordml" xmlns:w="http://schemas.openxmlformats.org/wordprocessingml/2006/main" xmlns:w10="urn:schemas-microsoft-com:office:word" xmlns:wp14="http://schemas.microsoft.com/office/word/2010/wordprocessingDrawing" xmlns:v="urn:schemas-microsoft-com:vml" xmlns:o="urn:schemas-microsoft-com:office:office" xmlns:mc="http://schemas.openxmlformats.org/markup-compatibility/2006" xmlns:wpc="http://schemas.microsoft.com/office/word/2010/wordprocessingCanvas" xmlns="" val="0"/>
                         </a:ext>
                       </a:extLst>
                     </a:blip>
@@ -405,7 +405,7 @@
                     <a:blip r:embed="rId8">
                       <a:extLst>
                         <a:ext uri="{28A0092B-C50C-407E-A947-70E740481C1C}">
-                          <a14:useLocalDpi xmlns="" xmlns:wpc="http://schemas.microsoft.com/office/word/2010/wordprocessingCanvas" xmlns:mc="http://schemas.openxmlformats.org/markup-compatibility/2006" xmlns:o="urn:schemas-microsoft-com:office:office" xmlns:v="urn:schemas-microsoft-com:vml" xmlns:wp14="http://schemas.microsoft.com/office/word/2010/wordprocessingDrawing" xmlns:w10="urn:schemas-microsoft-com:office:word" xmlns:w="http://schemas.openxmlformats.org/wordprocessingml/2006/main" xmlns:w14="http://schemas.microsoft.com/office/word/2010/wordml" xmlns:wpg="http://schemas.microsoft.com/office/word/2010/wordprocessingGroup" xmlns:wpi="http://schemas.microsoft.com/office/word/2010/wordprocessingInk" xmlns:wps="http://schemas.microsoft.com/office/word/2010/wordprocessingShape" xmlns:a14="http://schemas.microsoft.com/office/drawing/2010/main" val="0"/>
+                          <a14:useLocalDpi xmlns:a14="http://schemas.microsoft.com/office/drawing/2010/main" xmlns:wps="http://schemas.microsoft.com/office/word/2010/wordprocessingShape" xmlns:wpi="http://schemas.microsoft.com/office/word/2010/wordprocessingInk" xmlns:wpg="http://schemas.microsoft.com/office/word/2010/wordprocessingGroup" xmlns:w14="http://schemas.microsoft.com/office/word/2010/wordml" xmlns:w="http://schemas.openxmlformats.org/wordprocessingml/2006/main" xmlns:w10="urn:schemas-microsoft-com:office:word" xmlns:wp14="http://schemas.microsoft.com/office/word/2010/wordprocessingDrawing" xmlns:v="urn:schemas-microsoft-com:vml" xmlns:o="urn:schemas-microsoft-com:office:office" xmlns:mc="http://schemas.openxmlformats.org/markup-compatibility/2006" xmlns:wpc="http://schemas.microsoft.com/office/word/2010/wordprocessingCanvas" xmlns="" val="0"/>
                         </a:ext>
                       </a:extLst>
                     </a:blip>
@@ -501,7 +501,7 @@
                     <a:blip r:embed="rId9">
                       <a:extLst>
                         <a:ext uri="{28A0092B-C50C-407E-A947-70E740481C1C}">
-                          <a14:useLocalDpi xmlns="" xmlns:wpc="http://schemas.microsoft.com/office/word/2010/wordprocessingCanvas" xmlns:mc="http://schemas.openxmlformats.org/markup-compatibility/2006" xmlns:o="urn:schemas-microsoft-com:office:office" xmlns:v="urn:schemas-microsoft-com:vml" xmlns:wp14="http://schemas.microsoft.com/office/word/2010/wordprocessingDrawing" xmlns:w10="urn:schemas-microsoft-com:office:word" xmlns:w="http://schemas.openxmlformats.org/wordprocessingml/2006/main" xmlns:w14="http://schemas.microsoft.com/office/word/2010/wordml" xmlns:wpg="http://schemas.microsoft.com/office/word/2010/wordprocessingGroup" xmlns:wpi="http://schemas.microsoft.com/office/word/2010/wordprocessingInk" xmlns:wps="http://schemas.microsoft.com/office/word/2010/wordprocessingShape" xmlns:a14="http://schemas.microsoft.com/office/drawing/2010/main" val="0"/>
+                          <a14:useLocalDpi xmlns:a14="http://schemas.microsoft.com/office/drawing/2010/main" xmlns:wps="http://schemas.microsoft.com/office/word/2010/wordprocessingShape" xmlns:wpi="http://schemas.microsoft.com/office/word/2010/wordprocessingInk" xmlns:wpg="http://schemas.microsoft.com/office/word/2010/wordprocessingGroup" xmlns:w14="http://schemas.microsoft.com/office/word/2010/wordml" xmlns:w="http://schemas.openxmlformats.org/wordprocessingml/2006/main" xmlns:w10="urn:schemas-microsoft-com:office:word" xmlns:wp14="http://schemas.microsoft.com/office/word/2010/wordprocessingDrawing" xmlns:v="urn:schemas-microsoft-com:vml" xmlns:o="urn:schemas-microsoft-com:office:office" xmlns:mc="http://schemas.openxmlformats.org/markup-compatibility/2006" xmlns:wpc="http://schemas.microsoft.com/office/word/2010/wordprocessingCanvas" xmlns="" val="0"/>
                         </a:ext>
                       </a:extLst>
                     </a:blip>
@@ -659,7 +659,7 @@
                     <a:blip r:embed="rId10">
                       <a:extLst>
                         <a:ext uri="{28A0092B-C50C-407E-A947-70E740481C1C}">
-                          <a14:useLocalDpi xmlns="" xmlns:wpc="http://schemas.microsoft.com/office/word/2010/wordprocessingCanvas" xmlns:mc="http://schemas.openxmlformats.org/markup-compatibility/2006" xmlns:o="urn:schemas-microsoft-com:office:office" xmlns:v="urn:schemas-microsoft-com:vml" xmlns:wp14="http://schemas.microsoft.com/office/word/2010/wordprocessingDrawing" xmlns:w10="urn:schemas-microsoft-com:office:word" xmlns:w="http://schemas.openxmlformats.org/wordprocessingml/2006/main" xmlns:w14="http://schemas.microsoft.com/office/word/2010/wordml" xmlns:wpg="http://schemas.microsoft.com/office/word/2010/wordprocessingGroup" xmlns:wpi="http://schemas.microsoft.com/office/word/2010/wordprocessingInk" xmlns:wps="http://schemas.microsoft.com/office/word/2010/wordprocessingShape" xmlns:a14="http://schemas.microsoft.com/office/drawing/2010/main" val="0"/>
+                          <a14:useLocalDpi xmlns:a14="http://schemas.microsoft.com/office/drawing/2010/main" xmlns:wps="http://schemas.microsoft.com/office/word/2010/wordprocessingShape" xmlns:wpi="http://schemas.microsoft.com/office/word/2010/wordprocessingInk" xmlns:wpg="http://schemas.microsoft.com/office/word/2010/wordprocessingGroup" xmlns:w14="http://schemas.microsoft.com/office/word/2010/wordml" xmlns:w="http://schemas.openxmlformats.org/wordprocessingml/2006/main" xmlns:w10="urn:schemas-microsoft-com:office:word" xmlns:wp14="http://schemas.microsoft.com/office/word/2010/wordprocessingDrawing" xmlns:v="urn:schemas-microsoft-com:vml" xmlns:o="urn:schemas-microsoft-com:office:office" xmlns:mc="http://schemas.openxmlformats.org/markup-compatibility/2006" xmlns:wpc="http://schemas.microsoft.com/office/word/2010/wordprocessingCanvas" xmlns="" val="0"/>
                         </a:ext>
                       </a:extLst>
                     </a:blip>
@@ -1036,7 +1036,7 @@
                     <a:blip r:embed="rId11">
                       <a:extLst>
                         <a:ext uri="{28A0092B-C50C-407E-A947-70E740481C1C}">
-                          <a14:useLocalDpi xmlns="" xmlns:wpc="http://schemas.microsoft.com/office/word/2010/wordprocessingCanvas" xmlns:mc="http://schemas.openxmlformats.org/markup-compatibility/2006" xmlns:o="urn:schemas-microsoft-com:office:office" xmlns:v="urn:schemas-microsoft-com:vml" xmlns:wp14="http://schemas.microsoft.com/office/word/2010/wordprocessingDrawing" xmlns:w10="urn:schemas-microsoft-com:office:word" xmlns:w="http://schemas.openxmlformats.org/wordprocessingml/2006/main" xmlns:w14="http://schemas.microsoft.com/office/word/2010/wordml" xmlns:wpg="http://schemas.microsoft.com/office/word/2010/wordprocessingGroup" xmlns:wpi="http://schemas.microsoft.com/office/word/2010/wordprocessingInk" xmlns:wps="http://schemas.microsoft.com/office/word/2010/wordprocessingShape" xmlns:a14="http://schemas.microsoft.com/office/drawing/2010/main" val="0"/>
+                          <a14:useLocalDpi xmlns:a14="http://schemas.microsoft.com/office/drawing/2010/main" xmlns:wps="http://schemas.microsoft.com/office/word/2010/wordprocessingShape" xmlns:wpi="http://schemas.microsoft.com/office/word/2010/wordprocessingInk" xmlns:wpg="http://schemas.microsoft.com/office/word/2010/wordprocessingGroup" xmlns:w14="http://schemas.microsoft.com/office/word/2010/wordml" xmlns:w="http://schemas.openxmlformats.org/wordprocessingml/2006/main" xmlns:w10="urn:schemas-microsoft-com:office:word" xmlns:wp14="http://schemas.microsoft.com/office/word/2010/wordprocessingDrawing" xmlns:v="urn:schemas-microsoft-com:vml" xmlns:o="urn:schemas-microsoft-com:office:office" xmlns:mc="http://schemas.openxmlformats.org/markup-compatibility/2006" xmlns:wpc="http://schemas.microsoft.com/office/word/2010/wordprocessingCanvas" xmlns="" val="0"/>
                         </a:ext>
                       </a:extLst>
                     </a:blip>
@@ -1180,7 +1180,7 @@
                     <a:blip r:embed="rId12">
                       <a:extLst>
                         <a:ext uri="{28A0092B-C50C-407E-A947-70E740481C1C}">
-                          <a14:useLocalDpi xmlns="" xmlns:wpc="http://schemas.microsoft.com/office/word/2010/wordprocessingCanvas" xmlns:mc="http://schemas.openxmlformats.org/markup-compatibility/2006" xmlns:o="urn:schemas-microsoft-com:office:office" xmlns:v="urn:schemas-microsoft-com:vml" xmlns:wp14="http://schemas.microsoft.com/office/word/2010/wordprocessingDrawing" xmlns:w10="urn:schemas-microsoft-com:office:word" xmlns:w="http://schemas.openxmlformats.org/wordprocessingml/2006/main" xmlns:w14="http://schemas.microsoft.com/office/word/2010/wordml" xmlns:wpg="http://schemas.microsoft.com/office/word/2010/wordprocessingGroup" xmlns:wpi="http://schemas.microsoft.com/office/word/2010/wordprocessingInk" xmlns:wps="http://schemas.microsoft.com/office/word/2010/wordprocessingShape" xmlns:a14="http://schemas.microsoft.com/office/drawing/2010/main" val="0"/>
+                          <a14:useLocalDpi xmlns:a14="http://schemas.microsoft.com/office/drawing/2010/main" xmlns:wps="http://schemas.microsoft.com/office/word/2010/wordprocessingShape" xmlns:wpi="http://schemas.microsoft.com/office/word/2010/wordprocessingInk" xmlns:wpg="http://schemas.microsoft.com/office/word/2010/wordprocessingGroup" xmlns:w14="http://schemas.microsoft.com/office/word/2010/wordml" xmlns:w="http://schemas.openxmlformats.org/wordprocessingml/2006/main" xmlns:w10="urn:schemas-microsoft-com:office:word" xmlns:wp14="http://schemas.microsoft.com/office/word/2010/wordprocessingDrawing" xmlns:v="urn:schemas-microsoft-com:vml" xmlns:o="urn:schemas-microsoft-com:office:office" xmlns:mc="http://schemas.openxmlformats.org/markup-compatibility/2006" xmlns:wpc="http://schemas.microsoft.com/office/word/2010/wordprocessingCanvas" xmlns="" val="0"/>
                         </a:ext>
                       </a:extLst>
                     </a:blip>
@@ -1254,7 +1254,7 @@
                     <a:blip r:embed="rId13" cstate="print">
                       <a:extLst>
                         <a:ext uri="{28A0092B-C50C-407E-A947-70E740481C1C}">
-                          <a14:useLocalDpi xmlns="" xmlns:wpc="http://schemas.microsoft.com/office/word/2010/wordprocessingCanvas" xmlns:mc="http://schemas.openxmlformats.org/markup-compatibility/2006" xmlns:o="urn:schemas-microsoft-com:office:office" xmlns:v="urn:schemas-microsoft-com:vml" xmlns:wp14="http://schemas.microsoft.com/office/word/2010/wordprocessingDrawing" xmlns:w10="urn:schemas-microsoft-com:office:word" xmlns:w="http://schemas.openxmlformats.org/wordprocessingml/2006/main" xmlns:w14="http://schemas.microsoft.com/office/word/2010/wordml" xmlns:wpg="http://schemas.microsoft.com/office/word/2010/wordprocessingGroup" xmlns:wpi="http://schemas.microsoft.com/office/word/2010/wordprocessingInk" xmlns:wps="http://schemas.microsoft.com/office/word/2010/wordprocessingShape" xmlns:a14="http://schemas.microsoft.com/office/drawing/2010/main" val="0"/>
+                          <a14:useLocalDpi xmlns:a14="http://schemas.microsoft.com/office/drawing/2010/main" xmlns:wps="http://schemas.microsoft.com/office/word/2010/wordprocessingShape" xmlns:wpi="http://schemas.microsoft.com/office/word/2010/wordprocessingInk" xmlns:wpg="http://schemas.microsoft.com/office/word/2010/wordprocessingGroup" xmlns:w14="http://schemas.microsoft.com/office/word/2010/wordml" xmlns:w="http://schemas.openxmlformats.org/wordprocessingml/2006/main" xmlns:w10="urn:schemas-microsoft-com:office:word" xmlns:wp14="http://schemas.microsoft.com/office/word/2010/wordprocessingDrawing" xmlns:v="urn:schemas-microsoft-com:vml" xmlns:o="urn:schemas-microsoft-com:office:office" xmlns:mc="http://schemas.openxmlformats.org/markup-compatibility/2006" xmlns:wpc="http://schemas.microsoft.com/office/word/2010/wordprocessingCanvas" xmlns="" val="0"/>
                         </a:ext>
                       </a:extLst>
                     </a:blip>
@@ -6352,7 +6352,6 @@
     <w:p>
       <w:pPr>
         <w:rPr>
-          <w:rFonts w:hint="eastAsia"/>
           <w:b/>
           <w:sz w:val="21"/>
           <w:szCs w:val="21"/>
@@ -6470,7 +6469,6 @@
     <w:p>
       <w:pPr>
         <w:rPr>
-          <w:rFonts w:hint="eastAsia"/>
           <w:b/>
           <w:color w:val="FF0000"/>
           <w:sz w:val="21"/>
@@ -6511,7 +6509,6 @@
     <w:p>
       <w:pPr>
         <w:rPr>
-          <w:rFonts w:hint="eastAsia"/>
           <w:b/>
           <w:color w:val="FF0000"/>
           <w:sz w:val="21"/>
@@ -6577,7 +6574,6 @@
     <w:p>
       <w:pPr>
         <w:rPr>
-          <w:rFonts w:hint="eastAsia"/>
           <w:b/>
           <w:color w:val="FF0000"/>
           <w:sz w:val="21"/>
@@ -6831,7 +6827,6 @@
     <w:p>
       <w:pPr>
         <w:rPr>
-          <w:rFonts w:hint="eastAsia"/>
           <w:b/>
           <w:color w:val="FF0000"/>
           <w:sz w:val="21"/>
@@ -6914,7 +6909,6 @@
     <w:p>
       <w:pPr>
         <w:rPr>
-          <w:rFonts w:hint="eastAsia"/>
           <w:b/>
           <w:color w:val="FF0000"/>
           <w:sz w:val="21"/>
@@ -6935,7 +6929,6 @@
     <w:p>
       <w:pPr>
         <w:rPr>
-          <w:rFonts w:hint="eastAsia"/>
           <w:b/>
           <w:sz w:val="21"/>
           <w:szCs w:val="21"/>
@@ -7000,7 +6993,6 @@
     <w:p>
       <w:pPr>
         <w:rPr>
-          <w:rFonts w:hint="eastAsia"/>
           <w:b/>
           <w:color w:val="FF0000"/>
           <w:sz w:val="21"/>
@@ -7021,7 +7013,6 @@
     <w:p>
       <w:pPr>
         <w:rPr>
-          <w:rFonts w:hint="eastAsia"/>
           <w:b/>
           <w:sz w:val="21"/>
           <w:szCs w:val="21"/>
@@ -7085,7 +7076,6 @@
     <w:p>
       <w:pPr>
         <w:rPr>
-          <w:rFonts w:hint="eastAsia"/>
           <w:b/>
           <w:color w:val="FF0000"/>
           <w:sz w:val="21"/>
@@ -7175,7 +7165,6 @@
     <w:p>
       <w:pPr>
         <w:rPr>
-          <w:rFonts w:hint="eastAsia"/>
           <w:b/>
           <w:color w:val="FF0000"/>
           <w:sz w:val="21"/>
@@ -7205,7 +7194,6 @@
     <w:p>
       <w:pPr>
         <w:rPr>
-          <w:rFonts w:hint="eastAsia"/>
           <w:b/>
           <w:sz w:val="21"/>
           <w:szCs w:val="21"/>
@@ -7269,7 +7257,6 @@
     <w:p>
       <w:pPr>
         <w:rPr>
-          <w:rFonts w:hint="eastAsia"/>
           <w:b/>
           <w:color w:val="FF0000"/>
           <w:sz w:val="21"/>
@@ -7291,7 +7278,6 @@
     <w:p>
       <w:pPr>
         <w:rPr>
-          <w:rFonts w:hint="eastAsia"/>
           <w:b/>
           <w:sz w:val="21"/>
           <w:szCs w:val="21"/>
@@ -7798,32 +7784,110 @@
     <w:p>
       <w:pPr>
         <w:rPr>
-          <w:rFonts w:hint="eastAsia"/>
-          <w:b/>
-          <w:color w:val="FF0000"/>
-          <w:sz w:val="21"/>
-          <w:szCs w:val="21"/>
-        </w:rPr>
-      </w:pPr>
-    </w:p>
-    <w:p>
-      <w:pPr>
-        <w:rPr>
-          <w:b/>
-          <w:color w:val="FF0000"/>
-          <w:sz w:val="21"/>
-          <w:szCs w:val="21"/>
-        </w:rPr>
-      </w:pPr>
-      <w:r>
-        <w:rPr>
-          <w:rFonts w:hint="eastAsia"/>
-          <w:b/>
-          <w:color w:val="FF0000"/>
-          <w:sz w:val="21"/>
-          <w:szCs w:val="21"/>
-        </w:rPr>
-        <w:t>(代码暂时还没整理，明天在提供一个单独关于listView的优化例子)</w:t>
+          <w:b/>
+          <w:color w:val="FF0000"/>
+          <w:sz w:val="21"/>
+          <w:szCs w:val="21"/>
+        </w:rPr>
+      </w:pPr>
+    </w:p>
+    <w:p>
+      <w:pPr>
+        <w:rPr>
+          <w:b/>
+          <w:color w:val="FF0000"/>
+          <w:sz w:val="21"/>
+          <w:szCs w:val="21"/>
+        </w:rPr>
+      </w:pPr>
+      <w:r>
+        <w:rPr>
+          <w:rFonts w:hint="eastAsia"/>
+          <w:b/>
+          <w:color w:val="FF0000"/>
+          <w:sz w:val="21"/>
+          <w:szCs w:val="21"/>
+        </w:rPr>
+        <w:t>(</w:t>
+      </w:r>
+      <w:r>
+        <w:rPr>
+          <w:rFonts w:hint="eastAsia"/>
+          <w:b/>
+          <w:color w:val="FF0000"/>
+          <w:sz w:val="21"/>
+          <w:szCs w:val="21"/>
+        </w:rPr>
+        <w:t>代码暂时还没整理，周末</w:t>
+      </w:r>
+      <w:r>
+        <w:rPr>
+          <w:rFonts w:hint="eastAsia"/>
+          <w:b/>
+          <w:color w:val="FF0000"/>
+          <w:sz w:val="21"/>
+          <w:szCs w:val="21"/>
+        </w:rPr>
+        <w:t>会在git上</w:t>
+      </w:r>
+      <w:r>
+        <w:rPr>
+          <w:rFonts w:hint="eastAsia"/>
+          <w:b/>
+          <w:color w:val="FF0000"/>
+          <w:sz w:val="21"/>
+          <w:szCs w:val="21"/>
+        </w:rPr>
+        <w:t>提供一个单独关于listView</w:t>
+      </w:r>
+      <w:r>
+        <w:rPr>
+          <w:rFonts w:hint="eastAsia"/>
+          <w:b/>
+          <w:color w:val="FF0000"/>
+          <w:sz w:val="21"/>
+          <w:szCs w:val="21"/>
+        </w:rPr>
+        <w:t>包含5000个Item</w:t>
+      </w:r>
+      <w:r>
+        <w:rPr>
+          <w:rFonts w:hint="eastAsia"/>
+          <w:b/>
+          <w:color w:val="FF0000"/>
+          <w:sz w:val="21"/>
+          <w:szCs w:val="21"/>
+        </w:rPr>
+        <w:t>的优化例子)</w:t>
+      </w:r>
+    </w:p>
+    <w:p>
+      <w:pPr>
+        <w:rPr>
+          <w:rFonts w:hint="eastAsia"/>
+          <w:b/>
+          <w:sz w:val="21"/>
+          <w:szCs w:val="21"/>
+        </w:rPr>
+      </w:pPr>
+    </w:p>
+    <w:p>
+      <w:pPr>
+        <w:rPr>
+          <w:rFonts w:hint="eastAsia"/>
+          <w:b/>
+          <w:sz w:val="21"/>
+          <w:szCs w:val="21"/>
+        </w:rPr>
+      </w:pPr>
+      <w:r>
+        <w:rPr>
+          <w:rFonts w:hint="eastAsia"/>
+          <w:b/>
+          <w:sz w:val="21"/>
+          <w:szCs w:val="21"/>
+        </w:rPr>
+        <w:t>本次练习的源码地址：</w:t>
       </w:r>
     </w:p>
     <w:p>

</xml_diff>

<commit_message>
android入门-f.docx 详细解答 Signed-off-by: freedom93 <1563607296@qq.com>
</commit_message>
<xml_diff>
--- a/android入门-f.docx
+++ b/android入门-f.docx
@@ -7889,6 +7889,27 @@
         </w:rPr>
         <w:t>本次练习的源码地址：</w:t>
       </w:r>
+      <w:hyperlink r:id="rId40" w:history="1">
+        <w:r>
+          <w:rPr>
+            <w:rStyle w:val="ab"/>
+            <w:b/>
+            <w:sz w:val="21"/>
+            <w:szCs w:val="21"/>
+          </w:rPr>
+          <w:t>https://github.com/freedom93/exercise.git</w:t>
+        </w:r>
+      </w:hyperlink>
+    </w:p>
+    <w:p>
+      <w:pPr>
+        <w:rPr>
+          <w:rFonts w:hint="eastAsia"/>
+          <w:b/>
+          <w:sz w:val="21"/>
+          <w:szCs w:val="21"/>
+        </w:rPr>
+      </w:pPr>
     </w:p>
     <w:p>
       <w:pPr>
@@ -8685,7 +8706,6 @@
     <w:name w:val="Hyperlink"/>
     <w:basedOn w:val="a0"/>
     <w:uiPriority w:val="99"/>
-    <w:semiHidden/>
     <w:unhideWhenUsed/>
     <w:rsid w:val="000210B3"/>
     <w:rPr>

</xml_diff>